<commit_message>
Analizando la grafica, para definir variables a utilizar y poder pensar que funciones voy a crear.
</commit_message>
<xml_diff>
--- a/ANALISIS SOLUCION.docx
+++ b/ANALISIS SOLUCION.docx
@@ -13,9 +13,9 @@
           <w:noProof/>
         </w:rPr>
         <w:drawing>
-          <wp:inline distT="0" distB="0" distL="0" distR="0" wp14:anchorId="4868B3A4" wp14:editId="5A1BAAA1">
-            <wp:extent cx="3876675" cy="4331063"/>
-            <wp:effectExtent l="0" t="0" r="0" b="0"/>
+          <wp:inline distT="0" distB="0" distL="0" distR="0" wp14:anchorId="4868B3A4" wp14:editId="3D7C7725">
+            <wp:extent cx="6410325" cy="7161684"/>
+            <wp:effectExtent l="0" t="0" r="0" b="1270"/>
             <wp:docPr id="1" name="Imagen 1"/>
             <wp:cNvGraphicFramePr>
               <a:graphicFrameLocks xmlns:a="http://schemas.openxmlformats.org/drawingml/2006/main" noChangeAspect="1"/>
@@ -36,7 +36,7 @@
                   <pic:spPr>
                     <a:xfrm>
                       <a:off x="0" y="0"/>
-                      <a:ext cx="3888976" cy="4344806"/>
+                      <a:ext cx="6446465" cy="7202060"/>
                     </a:xfrm>
                     <a:prstGeom prst="rect">
                       <a:avLst/>
@@ -49,7 +49,49 @@
         </w:drawing>
       </w:r>
     </w:p>
-    <w:p/>
+    <w:p>
+      <w:r>
+        <w:rPr>
+          <w:noProof/>
+        </w:rPr>
+        <w:lastRenderedPageBreak/>
+        <w:drawing>
+          <wp:inline distT="0" distB="0" distL="0" distR="0" wp14:anchorId="138EBF3C" wp14:editId="6D056712">
+            <wp:extent cx="6858000" cy="6980555"/>
+            <wp:effectExtent l="0" t="0" r="0" b="0"/>
+            <wp:docPr id="2" name="Imagen 2"/>
+            <wp:cNvGraphicFramePr>
+              <a:graphicFrameLocks xmlns:a="http://schemas.openxmlformats.org/drawingml/2006/main" noChangeAspect="1"/>
+            </wp:cNvGraphicFramePr>
+            <a:graphic xmlns:a="http://schemas.openxmlformats.org/drawingml/2006/main">
+              <a:graphicData uri="http://schemas.openxmlformats.org/drawingml/2006/picture">
+                <pic:pic xmlns:pic="http://schemas.openxmlformats.org/drawingml/2006/picture">
+                  <pic:nvPicPr>
+                    <pic:cNvPr id="1" name=""/>
+                    <pic:cNvPicPr/>
+                  </pic:nvPicPr>
+                  <pic:blipFill>
+                    <a:blip r:embed="rId5"/>
+                    <a:stretch>
+                      <a:fillRect/>
+                    </a:stretch>
+                  </pic:blipFill>
+                  <pic:spPr>
+                    <a:xfrm>
+                      <a:off x="0" y="0"/>
+                      <a:ext cx="6858000" cy="6980555"/>
+                    </a:xfrm>
+                    <a:prstGeom prst="rect">
+                      <a:avLst/>
+                    </a:prstGeom>
+                  </pic:spPr>
+                </pic:pic>
+              </a:graphicData>
+            </a:graphic>
+          </wp:inline>
+        </w:drawing>
+      </w:r>
+    </w:p>
     <w:p/>
     <w:sectPr>
       <w:pgSz w:w="12240" w:h="15840" w:code="119"/>

</xml_diff>

<commit_message>
Solucion superficial planteada por que aun no se como hacer el codigo, requiero de varios conocimientos matematicos que se me olvidaron y tengo que ponerme a repasar, lo mas provable es que no alcance a entregar solucion, yo entiendo lo que hay que hacer, pero no se como llegar a la ecuacion matematica que me describe la solucion.
</commit_message>
<xml_diff>
--- a/ANALISIS SOLUCION.docx
+++ b/ANALISIS SOLUCION.docx
@@ -80,6 +80,54 @@
                     <a:xfrm>
                       <a:off x="0" y="0"/>
                       <a:ext cx="6858000" cy="6980555"/>
+                    </a:xfrm>
+                    <a:prstGeom prst="rect">
+                      <a:avLst/>
+                    </a:prstGeom>
+                  </pic:spPr>
+                </pic:pic>
+              </a:graphicData>
+            </a:graphic>
+          </wp:inline>
+        </w:drawing>
+      </w:r>
+    </w:p>
+    <w:p>
+      <w:r>
+        <w:br w:type="page"/>
+      </w:r>
+    </w:p>
+    <w:p>
+      <w:r>
+        <w:rPr>
+          <w:noProof/>
+        </w:rPr>
+        <w:lastRenderedPageBreak/>
+        <w:drawing>
+          <wp:inline distT="0" distB="0" distL="0" distR="0" wp14:anchorId="06B40282" wp14:editId="6BB655E5">
+            <wp:extent cx="6819900" cy="8713087"/>
+            <wp:effectExtent l="0" t="0" r="0" b="0"/>
+            <wp:docPr id="3" name="Imagen 3"/>
+            <wp:cNvGraphicFramePr>
+              <a:graphicFrameLocks xmlns:a="http://schemas.openxmlformats.org/drawingml/2006/main" noChangeAspect="1"/>
+            </wp:cNvGraphicFramePr>
+            <a:graphic xmlns:a="http://schemas.openxmlformats.org/drawingml/2006/main">
+              <a:graphicData uri="http://schemas.openxmlformats.org/drawingml/2006/picture">
+                <pic:pic xmlns:pic="http://schemas.openxmlformats.org/drawingml/2006/picture">
+                  <pic:nvPicPr>
+                    <pic:cNvPr id="1" name=""/>
+                    <pic:cNvPicPr/>
+                  </pic:nvPicPr>
+                  <pic:blipFill>
+                    <a:blip r:embed="rId6"/>
+                    <a:stretch>
+                      <a:fillRect/>
+                    </a:stretch>
+                  </pic:blipFill>
+                  <pic:spPr>
+                    <a:xfrm>
+                      <a:off x="0" y="0"/>
+                      <a:ext cx="6826331" cy="8721303"/>
                     </a:xfrm>
                     <a:prstGeom prst="rect">
                       <a:avLst/>

</xml_diff>